<commit_message>
GUI by Piotr and some of my UI/business logic fixes
</commit_message>
<xml_diff>
--- a/docs/report.docx
+++ b/docs/report.docx
@@ -305,20 +305,17 @@
         <w:jc w:val="center"/>
         <w:rPr>
           <w:rFonts w:ascii="Arial" w:hAnsi="Arial" w:cs="Arial"/>
-          <w:lang w:val="en-GB"/>
-        </w:rPr>
-      </w:pPr>
-      <w:r>
-        <w:rPr>
-          <w:rFonts w:ascii="Arial" w:hAnsi="Arial" w:cs="Arial"/>
-          <w:lang w:val="en-GB"/>
+        </w:rPr>
+      </w:pPr>
+      <w:r>
+        <w:rPr>
+          <w:rFonts w:ascii="Arial" w:hAnsi="Arial" w:cs="Arial"/>
         </w:rPr>
         <w:t>Authors</w:t>
       </w:r>
       <w:r>
         <w:rPr>
           <w:rFonts w:ascii="Arial" w:hAnsi="Arial" w:cs="Arial"/>
-          <w:lang w:val="en-GB"/>
         </w:rPr>
         <w:t>:</w:t>
       </w:r>
@@ -328,41 +325,35 @@
         <w:jc w:val="center"/>
         <w:rPr>
           <w:rFonts w:ascii="Arial" w:hAnsi="Arial" w:cs="Arial"/>
-          <w:lang w:val="en-GB"/>
-        </w:rPr>
-      </w:pPr>
-      <w:r>
-        <w:rPr>
-          <w:rFonts w:ascii="Arial" w:hAnsi="Arial" w:cs="Arial"/>
-          <w:lang w:val="en-GB"/>
+        </w:rPr>
+      </w:pPr>
+      <w:r>
+        <w:rPr>
+          <w:rFonts w:ascii="Arial" w:hAnsi="Arial" w:cs="Arial"/>
         </w:rPr>
         <w:t>Jakub</w:t>
       </w:r>
       <w:r>
         <w:rPr>
           <w:rFonts w:ascii="Arial" w:hAnsi="Arial" w:cs="Arial"/>
-          <w:lang w:val="en-GB"/>
         </w:rPr>
         <w:t xml:space="preserve">, </w:t>
       </w:r>
       <w:r>
         <w:rPr>
           <w:rFonts w:ascii="Arial" w:hAnsi="Arial" w:cs="Arial"/>
-          <w:lang w:val="en-GB"/>
         </w:rPr>
         <w:t>Bronowski</w:t>
       </w:r>
       <w:r>
         <w:rPr>
           <w:rFonts w:ascii="Arial" w:hAnsi="Arial" w:cs="Arial"/>
-          <w:lang w:val="en-GB"/>
         </w:rPr>
         <w:t xml:space="preserve">, </w:t>
       </w:r>
       <w:r>
         <w:rPr>
           <w:rFonts w:ascii="Arial" w:hAnsi="Arial" w:cs="Arial"/>
-          <w:lang w:val="en-GB"/>
         </w:rPr>
         <w:t>193208</w:t>
       </w:r>
@@ -372,43 +363,35 @@
         <w:jc w:val="center"/>
         <w:rPr>
           <w:rFonts w:ascii="Arial" w:hAnsi="Arial" w:cs="Arial"/>
-          <w:lang w:val="en-GB"/>
-        </w:rPr>
-      </w:pPr>
-      <w:r>
-        <w:rPr>
-          <w:rFonts w:ascii="Arial" w:hAnsi="Arial" w:cs="Arial"/>
-          <w:lang w:val="en-GB"/>
+        </w:rPr>
+      </w:pPr>
+      <w:r>
+        <w:rPr>
+          <w:rFonts w:ascii="Arial" w:hAnsi="Arial" w:cs="Arial"/>
         </w:rPr>
         <w:t>Piotr</w:t>
       </w:r>
       <w:r>
         <w:rPr>
           <w:rFonts w:ascii="Arial" w:hAnsi="Arial" w:cs="Arial"/>
-          <w:lang w:val="en-GB"/>
         </w:rPr>
         <w:t xml:space="preserve">, </w:t>
       </w:r>
-      <w:proofErr w:type="spellStart"/>
-      <w:r>
-        <w:rPr>
-          <w:rFonts w:ascii="Arial" w:hAnsi="Arial" w:cs="Arial"/>
-          <w:lang w:val="en-GB"/>
+      <w:r>
+        <w:rPr>
+          <w:rFonts w:ascii="Arial" w:hAnsi="Arial" w:cs="Arial"/>
         </w:rPr>
         <w:t>Trybisz</w:t>
       </w:r>
-      <w:proofErr w:type="spellEnd"/>
-      <w:r>
-        <w:rPr>
-          <w:rFonts w:ascii="Arial" w:hAnsi="Arial" w:cs="Arial"/>
-          <w:lang w:val="en-GB"/>
+      <w:r>
+        <w:rPr>
+          <w:rFonts w:ascii="Arial" w:hAnsi="Arial" w:cs="Arial"/>
         </w:rPr>
         <w:t xml:space="preserve">, </w:t>
       </w:r>
       <w:r>
         <w:rPr>
           <w:rFonts w:ascii="Arial" w:hAnsi="Arial" w:cs="Arial"/>
-          <w:lang w:val="en-GB"/>
         </w:rPr>
         <w:t>193557</w:t>
       </w:r>
@@ -418,7 +401,6 @@
         <w:jc w:val="center"/>
         <w:rPr>
           <w:rFonts w:ascii="Arial" w:hAnsi="Arial" w:cs="Arial"/>
-          <w:lang w:val="en-GB"/>
         </w:rPr>
       </w:pPr>
     </w:p>
@@ -427,7 +409,6 @@
         <w:jc w:val="center"/>
         <w:rPr>
           <w:rFonts w:ascii="Arial" w:hAnsi="Arial" w:cs="Arial"/>
-          <w:lang w:val="en-GB"/>
         </w:rPr>
       </w:pPr>
     </w:p>
@@ -902,6 +883,63 @@
         <w:textAlignment w:val="baseline"/>
         <w:rPr>
           <w:rFonts w:ascii="Arial" w:hAnsi="Arial" w:cs="Arial"/>
+          <w:lang w:val="en-GB"/>
+        </w:rPr>
+      </w:pPr>
+      <w:r>
+        <w:rPr>
+          <w:rFonts w:ascii="Arial" w:hAnsi="Arial" w:cs="Arial"/>
+          <w:lang w:val="en-GB"/>
+        </w:rPr>
+        <w:t>App was created in Python</w:t>
+      </w:r>
+      <w:r>
+        <w:rPr>
+          <w:rFonts w:ascii="Arial" w:hAnsi="Arial" w:cs="Arial"/>
+          <w:lang w:val="en-GB"/>
+        </w:rPr>
+        <w:t xml:space="preserve"> </w:t>
+      </w:r>
+      <w:r>
+        <w:rPr>
+          <w:rFonts w:ascii="Arial" w:hAnsi="Arial" w:cs="Arial"/>
+          <w:lang w:val="en-GB"/>
+        </w:rPr>
+        <w:t>with usage of PyQT5 UI library.</w:t>
+      </w:r>
+    </w:p>
+    <w:p>
+      <w:pPr>
+        <w:pStyle w:val="Akapitzlist"/>
+        <w:tabs>
+          <w:tab w:val="left" w:pos="567"/>
+        </w:tabs>
+        <w:suppressAutoHyphens/>
+        <w:autoSpaceDN w:val="0"/>
+        <w:spacing w:before="120" w:after="120" w:line="276" w:lineRule="auto"/>
+        <w:ind w:left="405"/>
+        <w:jc w:val="both"/>
+        <w:textAlignment w:val="baseline"/>
+        <w:rPr>
+          <w:rFonts w:ascii="Arial" w:hAnsi="Arial" w:cs="Arial"/>
+          <w:lang w:val="en-GB"/>
+        </w:rPr>
+      </w:pPr>
+    </w:p>
+    <w:p>
+      <w:pPr>
+        <w:pStyle w:val="Akapitzlist"/>
+        <w:tabs>
+          <w:tab w:val="left" w:pos="567"/>
+        </w:tabs>
+        <w:suppressAutoHyphens/>
+        <w:autoSpaceDN w:val="0"/>
+        <w:spacing w:before="120" w:after="120" w:line="276" w:lineRule="auto"/>
+        <w:ind w:left="405"/>
+        <w:jc w:val="both"/>
+        <w:textAlignment w:val="baseline"/>
+        <w:rPr>
+          <w:rFonts w:ascii="Arial" w:hAnsi="Arial" w:cs="Arial"/>
           <w:i/>
           <w:iCs/>
           <w:lang w:val="en-GB"/>
@@ -912,23 +950,207 @@
           <w:rFonts w:ascii="Arial" w:hAnsi="Arial" w:cs="Arial"/>
           <w:lang w:val="en-GB"/>
         </w:rPr>
-        <w:t>App was created in Python</w:t>
-      </w:r>
-      <w:r>
-        <w:rPr>
-          <w:rFonts w:ascii="Arial" w:hAnsi="Arial" w:cs="Arial"/>
-          <w:lang w:val="en-GB"/>
-        </w:rPr>
-        <w:t xml:space="preserve"> and it consists of XXX functional programs with GUI. </w:t>
-      </w:r>
-      <w:r>
+        <w:drawing>
+          <wp:inline distT="0" distB="0" distL="0" distR="0" wp14:anchorId="74F184B9" wp14:editId="37EBFD20">
+            <wp:extent cx="5756910" cy="3715385"/>
+            <wp:effectExtent l="0" t="0" r="0" b="0"/>
+            <wp:docPr id="1172395139" name="Obraz 1" descr="Obraz zawierający tekst, zrzut ekranu, oprogramowanie, wyświetlacz&#10;&#10;Zawartość wygenerowana przez sztuczną inteligencję może być niepoprawna."/>
+            <wp:cNvGraphicFramePr>
+              <a:graphicFrameLocks xmlns:a="http://schemas.openxmlformats.org/drawingml/2006/main" noChangeAspect="1"/>
+            </wp:cNvGraphicFramePr>
+            <a:graphic xmlns:a="http://schemas.openxmlformats.org/drawingml/2006/main">
+              <a:graphicData uri="http://schemas.openxmlformats.org/drawingml/2006/picture">
+                <pic:pic xmlns:pic="http://schemas.openxmlformats.org/drawingml/2006/picture">
+                  <pic:nvPicPr>
+                    <pic:cNvPr id="1172395139" name="Obraz 1" descr="Obraz zawierający tekst, zrzut ekranu, oprogramowanie, wyświetlacz&#10;&#10;Zawartość wygenerowana przez sztuczną inteligencję może być niepoprawna."/>
+                    <pic:cNvPicPr/>
+                  </pic:nvPicPr>
+                  <pic:blipFill>
+                    <a:blip r:embed="rId8"/>
+                    <a:stretch>
+                      <a:fillRect/>
+                    </a:stretch>
+                  </pic:blipFill>
+                  <pic:spPr>
+                    <a:xfrm>
+                      <a:off x="0" y="0"/>
+                      <a:ext cx="5756910" cy="3715385"/>
+                    </a:xfrm>
+                    <a:prstGeom prst="rect">
+                      <a:avLst/>
+                    </a:prstGeom>
+                  </pic:spPr>
+                </pic:pic>
+              </a:graphicData>
+            </a:graphic>
+          </wp:inline>
+        </w:drawing>
+      </w:r>
+    </w:p>
+    <w:p>
+      <w:pPr>
+        <w:pStyle w:val="Akapitzlist"/>
+        <w:tabs>
+          <w:tab w:val="left" w:pos="567"/>
+        </w:tabs>
+        <w:suppressAutoHyphens/>
+        <w:autoSpaceDN w:val="0"/>
+        <w:spacing w:before="120" w:after="120" w:line="276" w:lineRule="auto"/>
+        <w:ind w:left="405"/>
+        <w:jc w:val="both"/>
+        <w:textAlignment w:val="baseline"/>
         <w:rPr>
           <w:rFonts w:ascii="Arial" w:hAnsi="Arial" w:cs="Arial"/>
           <w:i/>
           <w:iCs/>
           <w:lang w:val="en-GB"/>
         </w:rPr>
-        <w:t>And so on, and so on.</w:t>
+      </w:pPr>
+      <w:r>
+        <w:rPr>
+          <w:rFonts w:ascii="Arial" w:hAnsi="Arial" w:cs="Arial"/>
+          <w:i/>
+          <w:iCs/>
+          <w:lang w:val="en-GB"/>
+        </w:rPr>
+        <w:lastRenderedPageBreak/>
+        <w:drawing>
+          <wp:inline distT="0" distB="0" distL="0" distR="0" wp14:anchorId="395C6EF1" wp14:editId="4D309960">
+            <wp:extent cx="5756910" cy="3715385"/>
+            <wp:effectExtent l="0" t="0" r="0" b="0"/>
+            <wp:docPr id="1334976159" name="Obraz 1" descr="Obraz zawierający tekst, zrzut ekranu, oprogramowanie, wyświetlacz&#10;&#10;Zawartość wygenerowana przez sztuczną inteligencję może być niepoprawna."/>
+            <wp:cNvGraphicFramePr>
+              <a:graphicFrameLocks xmlns:a="http://schemas.openxmlformats.org/drawingml/2006/main" noChangeAspect="1"/>
+            </wp:cNvGraphicFramePr>
+            <a:graphic xmlns:a="http://schemas.openxmlformats.org/drawingml/2006/main">
+              <a:graphicData uri="http://schemas.openxmlformats.org/drawingml/2006/picture">
+                <pic:pic xmlns:pic="http://schemas.openxmlformats.org/drawingml/2006/picture">
+                  <pic:nvPicPr>
+                    <pic:cNvPr id="1334976159" name="Obraz 1" descr="Obraz zawierający tekst, zrzut ekranu, oprogramowanie, wyświetlacz&#10;&#10;Zawartość wygenerowana przez sztuczną inteligencję może być niepoprawna."/>
+                    <pic:cNvPicPr/>
+                  </pic:nvPicPr>
+                  <pic:blipFill>
+                    <a:blip r:embed="rId9"/>
+                    <a:stretch>
+                      <a:fillRect/>
+                    </a:stretch>
+                  </pic:blipFill>
+                  <pic:spPr>
+                    <a:xfrm>
+                      <a:off x="0" y="0"/>
+                      <a:ext cx="5756910" cy="3715385"/>
+                    </a:xfrm>
+                    <a:prstGeom prst="rect">
+                      <a:avLst/>
+                    </a:prstGeom>
+                  </pic:spPr>
+                </pic:pic>
+              </a:graphicData>
+            </a:graphic>
+          </wp:inline>
+        </w:drawing>
+      </w:r>
+    </w:p>
+    <w:p>
+      <w:pPr>
+        <w:pStyle w:val="Akapitzlist"/>
+        <w:tabs>
+          <w:tab w:val="left" w:pos="567"/>
+        </w:tabs>
+        <w:suppressAutoHyphens/>
+        <w:autoSpaceDN w:val="0"/>
+        <w:spacing w:before="120" w:after="120" w:line="276" w:lineRule="auto"/>
+        <w:ind w:left="405"/>
+        <w:jc w:val="both"/>
+        <w:textAlignment w:val="baseline"/>
+        <w:rPr>
+          <w:rFonts w:ascii="Arial" w:hAnsi="Arial" w:cs="Arial"/>
+          <w:i/>
+          <w:iCs/>
+          <w:lang w:val="en-GB"/>
+        </w:rPr>
+      </w:pPr>
+    </w:p>
+    <w:p>
+      <w:pPr>
+        <w:pStyle w:val="Akapitzlist"/>
+        <w:tabs>
+          <w:tab w:val="left" w:pos="567"/>
+        </w:tabs>
+        <w:suppressAutoHyphens/>
+        <w:autoSpaceDN w:val="0"/>
+        <w:spacing w:before="120" w:after="120" w:line="276" w:lineRule="auto"/>
+        <w:ind w:left="405"/>
+        <w:jc w:val="both"/>
+        <w:textAlignment w:val="baseline"/>
+        <w:rPr>
+          <w:rFonts w:ascii="Arial" w:hAnsi="Arial" w:cs="Arial"/>
+          <w:lang w:val="en-GB"/>
+        </w:rPr>
+      </w:pPr>
+      <w:r>
+        <w:rPr>
+          <w:rFonts w:ascii="Arial" w:hAnsi="Arial" w:cs="Arial"/>
+          <w:lang w:val="en-GB"/>
+        </w:rPr>
+        <w:t>Key Management</w:t>
+      </w:r>
+      <w:r>
+        <w:rPr>
+          <w:rFonts w:ascii="Arial" w:hAnsi="Arial" w:cs="Arial"/>
+          <w:lang w:val="en-GB"/>
+        </w:rPr>
+        <w:t xml:space="preserve"> section allow to select keys storage directories and create a new key pair.</w:t>
+      </w:r>
+    </w:p>
+    <w:p>
+      <w:pPr>
+        <w:pStyle w:val="Akapitzlist"/>
+        <w:tabs>
+          <w:tab w:val="left" w:pos="567"/>
+        </w:tabs>
+        <w:suppressAutoHyphens/>
+        <w:autoSpaceDN w:val="0"/>
+        <w:spacing w:before="120" w:after="120" w:line="276" w:lineRule="auto"/>
+        <w:ind w:left="405"/>
+        <w:jc w:val="both"/>
+        <w:textAlignment w:val="baseline"/>
+        <w:rPr>
+          <w:rFonts w:ascii="Arial" w:hAnsi="Arial" w:cs="Arial"/>
+          <w:lang w:val="en-GB"/>
+        </w:rPr>
+      </w:pPr>
+      <w:r>
+        <w:rPr>
+          <w:rFonts w:ascii="Arial" w:hAnsi="Arial" w:cs="Arial"/>
+          <w:lang w:val="en-GB"/>
+        </w:rPr>
+        <w:t>Sign Document section allow to select document to sign. After successful signing, a message box will appear.</w:t>
+      </w:r>
+    </w:p>
+    <w:p>
+      <w:pPr>
+        <w:pStyle w:val="Akapitzlist"/>
+        <w:tabs>
+          <w:tab w:val="left" w:pos="567"/>
+        </w:tabs>
+        <w:suppressAutoHyphens/>
+        <w:autoSpaceDN w:val="0"/>
+        <w:spacing w:before="120" w:after="120" w:line="276" w:lineRule="auto"/>
+        <w:ind w:left="405"/>
+        <w:jc w:val="both"/>
+        <w:textAlignment w:val="baseline"/>
+        <w:rPr>
+          <w:rFonts w:ascii="Arial" w:hAnsi="Arial" w:cs="Arial"/>
+          <w:lang w:val="en-GB"/>
+        </w:rPr>
+      </w:pPr>
+      <w:r>
+        <w:rPr>
+          <w:rFonts w:ascii="Arial" w:hAnsi="Arial" w:cs="Arial"/>
+          <w:lang w:val="en-GB"/>
+        </w:rPr>
+        <w:t>Then, signature can be verified in Verify Signature Section</w:t>
       </w:r>
     </w:p>
     <w:p>
@@ -1375,23 +1597,7 @@
                 <w:rFonts w:ascii="Arial" w:hAnsi="Arial" w:cs="Arial"/>
                 <w:lang w:val="en-GB"/>
               </w:rPr>
-              <w:t xml:space="preserve">   *  &lt;</w:t>
-            </w:r>
-            <w:proofErr w:type="spellStart"/>
-            <w:r>
-              <w:rPr>
-                <w:rFonts w:ascii="Arial" w:hAnsi="Arial" w:cs="Arial"/>
-                <w:lang w:val="en-GB"/>
-              </w:rPr>
-              <w:t>ul</w:t>
-            </w:r>
-            <w:proofErr w:type="spellEnd"/>
-            <w:r>
-              <w:rPr>
-                <w:rFonts w:ascii="Arial" w:hAnsi="Arial" w:cs="Arial"/>
-                <w:lang w:val="en-GB"/>
-              </w:rPr>
-              <w:t>&gt;</w:t>
+              <w:t xml:space="preserve">   *  &lt;ul&gt;</w:t>
             </w:r>
           </w:p>
           <w:p>
@@ -1435,23 +1641,7 @@
                 <w:rFonts w:ascii="Arial" w:hAnsi="Arial" w:cs="Arial"/>
                 <w:lang w:val="en-GB"/>
               </w:rPr>
-              <w:t xml:space="preserve">   *     &lt;</w:t>
-            </w:r>
-            <w:proofErr w:type="spellStart"/>
-            <w:r>
-              <w:rPr>
-                <w:rFonts w:ascii="Arial" w:hAnsi="Arial" w:cs="Arial"/>
-                <w:lang w:val="en-GB"/>
-              </w:rPr>
-              <w:t>ol</w:t>
-            </w:r>
-            <w:proofErr w:type="spellEnd"/>
-            <w:r>
-              <w:rPr>
-                <w:rFonts w:ascii="Arial" w:hAnsi="Arial" w:cs="Arial"/>
-                <w:lang w:val="en-GB"/>
-              </w:rPr>
-              <w:t>&gt;</w:t>
+              <w:t xml:space="preserve">   *     &lt;ol&gt;</w:t>
             </w:r>
           </w:p>
           <w:p>
@@ -1495,23 +1685,7 @@
                 <w:rFonts w:ascii="Arial" w:hAnsi="Arial" w:cs="Arial"/>
                 <w:lang w:val="en-GB"/>
               </w:rPr>
-              <w:t xml:space="preserve">   *     &lt;li&gt;mouse click event&lt;</w:t>
-            </w:r>
-            <w:proofErr w:type="spellStart"/>
-            <w:r>
-              <w:rPr>
-                <w:rFonts w:ascii="Arial" w:hAnsi="Arial" w:cs="Arial"/>
-                <w:lang w:val="en-GB"/>
-              </w:rPr>
-              <w:t>br</w:t>
-            </w:r>
-            <w:proofErr w:type="spellEnd"/>
-            <w:r>
-              <w:rPr>
-                <w:rFonts w:ascii="Arial" w:hAnsi="Arial" w:cs="Arial"/>
-                <w:lang w:val="en-GB"/>
-              </w:rPr>
-              <w:t>&gt;</w:t>
+              <w:t xml:space="preserve">   *     &lt;li&gt;mouse click event&lt;br&gt;</w:t>
             </w:r>
           </w:p>
           <w:p>
@@ -1577,23 +1751,7 @@
                 <w:rFonts w:ascii="Arial" w:hAnsi="Arial" w:cs="Arial"/>
                 <w:lang w:val="en-GB"/>
               </w:rPr>
-              <w:t xml:space="preserve">   *     &lt;/</w:t>
-            </w:r>
-            <w:proofErr w:type="spellStart"/>
-            <w:r>
-              <w:rPr>
-                <w:rFonts w:ascii="Arial" w:hAnsi="Arial" w:cs="Arial"/>
-                <w:lang w:val="en-GB"/>
-              </w:rPr>
-              <w:t>ol</w:t>
-            </w:r>
-            <w:proofErr w:type="spellEnd"/>
-            <w:r>
-              <w:rPr>
-                <w:rFonts w:ascii="Arial" w:hAnsi="Arial" w:cs="Arial"/>
-                <w:lang w:val="en-GB"/>
-              </w:rPr>
-              <w:t>&gt;</w:t>
+              <w:t xml:space="preserve">   *     &lt;/ol&gt;</w:t>
             </w:r>
           </w:p>
           <w:p>
@@ -1637,23 +1795,7 @@
                 <w:rFonts w:ascii="Arial" w:hAnsi="Arial" w:cs="Arial"/>
                 <w:lang w:val="en-GB"/>
               </w:rPr>
-              <w:t xml:space="preserve">   *     &lt;</w:t>
-            </w:r>
-            <w:proofErr w:type="spellStart"/>
-            <w:r>
-              <w:rPr>
-                <w:rFonts w:ascii="Arial" w:hAnsi="Arial" w:cs="Arial"/>
-                <w:lang w:val="en-GB"/>
-              </w:rPr>
-              <w:t>ol</w:t>
-            </w:r>
-            <w:proofErr w:type="spellEnd"/>
-            <w:r>
-              <w:rPr>
-                <w:rFonts w:ascii="Arial" w:hAnsi="Arial" w:cs="Arial"/>
-                <w:lang w:val="en-GB"/>
-              </w:rPr>
-              <w:t xml:space="preserve">&gt;     </w:t>
+              <w:t xml:space="preserve">   *     &lt;ol&gt;     </w:t>
             </w:r>
           </w:p>
           <w:p>
@@ -1719,23 +1861,7 @@
                 <w:rFonts w:ascii="Arial" w:hAnsi="Arial" w:cs="Arial"/>
                 <w:lang w:val="en-GB"/>
               </w:rPr>
-              <w:t xml:space="preserve">   *     &lt;/</w:t>
-            </w:r>
-            <w:proofErr w:type="spellStart"/>
-            <w:r>
-              <w:rPr>
-                <w:rFonts w:ascii="Arial" w:hAnsi="Arial" w:cs="Arial"/>
-                <w:lang w:val="en-GB"/>
-              </w:rPr>
-              <w:t>ol</w:t>
-            </w:r>
-            <w:proofErr w:type="spellEnd"/>
-            <w:r>
-              <w:rPr>
-                <w:rFonts w:ascii="Arial" w:hAnsi="Arial" w:cs="Arial"/>
-                <w:lang w:val="en-GB"/>
-              </w:rPr>
-              <w:t>&gt;</w:t>
+              <w:t xml:space="preserve">   *     &lt;/ol&gt;</w:t>
             </w:r>
           </w:p>
           <w:p>
@@ -1757,23 +1883,7 @@
                 <w:rFonts w:ascii="Arial" w:hAnsi="Arial" w:cs="Arial"/>
                 <w:lang w:val="en-GB"/>
               </w:rPr>
-              <w:t xml:space="preserve">   *  &lt;/</w:t>
-            </w:r>
-            <w:proofErr w:type="spellStart"/>
-            <w:r>
-              <w:rPr>
-                <w:rFonts w:ascii="Arial" w:hAnsi="Arial" w:cs="Arial"/>
-                <w:lang w:val="en-GB"/>
-              </w:rPr>
-              <w:t>ul</w:t>
-            </w:r>
-            <w:proofErr w:type="spellEnd"/>
-            <w:r>
-              <w:rPr>
-                <w:rFonts w:ascii="Arial" w:hAnsi="Arial" w:cs="Arial"/>
-                <w:lang w:val="en-GB"/>
-              </w:rPr>
-              <w:t>&gt;</w:t>
+              <w:t xml:space="preserve">   *  &lt;/ul&gt;</w:t>
             </w:r>
           </w:p>
           <w:p>
@@ -2210,7 +2320,7 @@
         </w:rPr>
         <w:tab/>
       </w:r>
-      <w:hyperlink r:id="rId8" w:history="1">
+      <w:hyperlink r:id="rId10" w:history="1">
         <w:r>
           <w:rPr>
             <w:rStyle w:val="Hipercze"/>
@@ -2287,8 +2397,8 @@
       </w:r>
     </w:p>
     <w:sectPr>
-      <w:headerReference w:type="default" r:id="rId9"/>
-      <w:footerReference w:type="default" r:id="rId10"/>
+      <w:headerReference w:type="default" r:id="rId11"/>
+      <w:footerReference w:type="default" r:id="rId12"/>
       <w:pgSz w:w="11900" w:h="16840"/>
       <w:pgMar w:top="1417" w:right="1417" w:bottom="1417" w:left="1417" w:header="708" w:footer="708" w:gutter="0"/>
       <w:cols w:space="708"/>

</xml_diff>

<commit_message>
Allow chars in pin'
</commit_message>
<xml_diff>
--- a/docs/report.docx
+++ b/docs/report.docx
@@ -307,12 +307,14 @@
           <w:rFonts w:ascii="Arial" w:hAnsi="Arial" w:cs="Arial"/>
         </w:rPr>
       </w:pPr>
+      <w:proofErr w:type="spellStart"/>
       <w:r>
         <w:rPr>
           <w:rFonts w:ascii="Arial" w:hAnsi="Arial" w:cs="Arial"/>
         </w:rPr>
         <w:t>Authors</w:t>
       </w:r>
+      <w:proofErr w:type="spellEnd"/>
       <w:r>
         <w:rPr>
           <w:rFonts w:ascii="Arial" w:hAnsi="Arial" w:cs="Arial"/>
@@ -377,12 +379,14 @@
         </w:rPr>
         <w:t xml:space="preserve">, </w:t>
       </w:r>
+      <w:proofErr w:type="spellStart"/>
       <w:r>
         <w:rPr>
           <w:rFonts w:ascii="Arial" w:hAnsi="Arial" w:cs="Arial"/>
         </w:rPr>
         <w:t>Trybisz</w:t>
       </w:r>
+      <w:proofErr w:type="spellEnd"/>
       <w:r>
         <w:rPr>
           <w:rFonts w:ascii="Arial" w:hAnsi="Arial" w:cs="Arial"/>
@@ -439,7 +443,14 @@
           <w:rFonts w:ascii="Arial" w:hAnsi="Arial" w:cs="Arial"/>
           <w:lang w:val="en-GB"/>
         </w:rPr>
-        <w:t xml:space="preserve"> 1.0</w:t>
+        <w:t xml:space="preserve"> 1.</w:t>
+      </w:r>
+      <w:r>
+        <w:rPr>
+          <w:rFonts w:ascii="Arial" w:hAnsi="Arial" w:cs="Arial"/>
+          <w:lang w:val="en-GB"/>
+        </w:rPr>
+        <w:t>2</w:t>
       </w:r>
     </w:p>
     <w:p>
@@ -661,6 +672,142 @@
               </w:rPr>
               <w:t>Creation of the document</w:t>
             </w:r>
+            <w:r>
+              <w:rPr>
+                <w:lang w:val="en-GB"/>
+              </w:rPr>
+              <w:t>.</w:t>
+            </w:r>
+          </w:p>
+        </w:tc>
+      </w:tr>
+      <w:tr>
+        <w:tc>
+          <w:tcPr>
+            <w:tcW w:w="988" w:type="dxa"/>
+            <w:shd w:val="clear" w:color="auto" w:fill="auto"/>
+            <w:vAlign w:val="center"/>
+          </w:tcPr>
+          <w:p>
+            <w:pPr>
+              <w:pStyle w:val="Spr-tabela-tekst"/>
+              <w:rPr>
+                <w:lang w:val="en-GB"/>
+              </w:rPr>
+            </w:pPr>
+            <w:r>
+              <w:rPr>
+                <w:lang w:val="en-GB"/>
+              </w:rPr>
+              <w:t>1.1</w:t>
+            </w:r>
+          </w:p>
+        </w:tc>
+        <w:tc>
+          <w:tcPr>
+            <w:tcW w:w="1275" w:type="dxa"/>
+            <w:shd w:val="clear" w:color="auto" w:fill="auto"/>
+            <w:vAlign w:val="center"/>
+          </w:tcPr>
+          <w:p>
+            <w:pPr>
+              <w:pStyle w:val="Spr-tabela-tekst"/>
+              <w:rPr>
+                <w:lang w:val="en-GB"/>
+              </w:rPr>
+            </w:pPr>
+            <w:r>
+              <w:rPr>
+                <w:lang w:val="en-GB"/>
+              </w:rPr>
+              <w:t>08.04.2025</w:t>
+            </w:r>
+          </w:p>
+        </w:tc>
+        <w:tc>
+          <w:tcPr>
+            <w:tcW w:w="5007" w:type="dxa"/>
+            <w:shd w:val="clear" w:color="auto" w:fill="auto"/>
+            <w:vAlign w:val="center"/>
+          </w:tcPr>
+          <w:p>
+            <w:pPr>
+              <w:pStyle w:val="Spr-tabela-tekst"/>
+              <w:rPr>
+                <w:lang w:val="en-GB"/>
+              </w:rPr>
+            </w:pPr>
+            <w:r>
+              <w:rPr>
+                <w:lang w:val="en-GB"/>
+              </w:rPr>
+              <w:t>Added pictures.</w:t>
+            </w:r>
+          </w:p>
+        </w:tc>
+      </w:tr>
+      <w:tr>
+        <w:tc>
+          <w:tcPr>
+            <w:tcW w:w="988" w:type="dxa"/>
+            <w:shd w:val="clear" w:color="auto" w:fill="auto"/>
+            <w:vAlign w:val="center"/>
+          </w:tcPr>
+          <w:p>
+            <w:pPr>
+              <w:pStyle w:val="Spr-tabela-tekst"/>
+              <w:rPr>
+                <w:lang w:val="en-GB"/>
+              </w:rPr>
+            </w:pPr>
+            <w:r>
+              <w:rPr>
+                <w:lang w:val="en-GB"/>
+              </w:rPr>
+              <w:t>1.2</w:t>
+            </w:r>
+          </w:p>
+        </w:tc>
+        <w:tc>
+          <w:tcPr>
+            <w:tcW w:w="1275" w:type="dxa"/>
+            <w:shd w:val="clear" w:color="auto" w:fill="auto"/>
+            <w:vAlign w:val="center"/>
+          </w:tcPr>
+          <w:p>
+            <w:pPr>
+              <w:pStyle w:val="Spr-tabela-tekst"/>
+              <w:rPr>
+                <w:lang w:val="en-GB"/>
+              </w:rPr>
+            </w:pPr>
+            <w:r>
+              <w:rPr>
+                <w:lang w:val="en-GB"/>
+              </w:rPr>
+              <w:t>09.04.2025</w:t>
+            </w:r>
+          </w:p>
+        </w:tc>
+        <w:tc>
+          <w:tcPr>
+            <w:tcW w:w="5007" w:type="dxa"/>
+            <w:shd w:val="clear" w:color="auto" w:fill="auto"/>
+            <w:vAlign w:val="center"/>
+          </w:tcPr>
+          <w:p>
+            <w:pPr>
+              <w:pStyle w:val="Spr-tabela-tekst"/>
+              <w:rPr>
+                <w:lang w:val="en-GB"/>
+              </w:rPr>
+            </w:pPr>
+            <w:r>
+              <w:rPr>
+                <w:lang w:val="en-GB"/>
+              </w:rPr>
+              <w:t>Filling parts necessary to pass control term.</w:t>
+            </w:r>
           </w:p>
         </w:tc>
       </w:tr>
@@ -907,6 +1054,13 @@
         </w:rPr>
         <w:t>with usage of PyQT5 UI library.</w:t>
       </w:r>
+      <w:r>
+        <w:rPr>
+          <w:rFonts w:ascii="Arial" w:hAnsi="Arial" w:cs="Arial"/>
+          <w:lang w:val="en-GB"/>
+        </w:rPr>
+        <w:t xml:space="preserve"> App is also available via TUI, which was created earlier in the process.</w:t>
+      </w:r>
     </w:p>
     <w:p>
       <w:pPr>
@@ -940,6 +1094,209 @@
         <w:textAlignment w:val="baseline"/>
         <w:rPr>
           <w:rFonts w:ascii="Arial" w:hAnsi="Arial" w:cs="Arial"/>
+          <w:lang w:val="en-GB"/>
+        </w:rPr>
+      </w:pPr>
+      <w:r>
+        <w:rPr>
+          <w:rFonts w:ascii="Arial" w:hAnsi="Arial" w:cs="Arial"/>
+          <w:lang w:val="en-GB"/>
+        </w:rPr>
+        <w:t>App consists of 3 functional parts:</w:t>
+      </w:r>
+    </w:p>
+    <w:p>
+      <w:pPr>
+        <w:pStyle w:val="Akapitzlist"/>
+        <w:numPr>
+          <w:ilvl w:val="0"/>
+          <w:numId w:val="26"/>
+        </w:numPr>
+        <w:tabs>
+          <w:tab w:val="left" w:pos="567"/>
+        </w:tabs>
+        <w:suppressAutoHyphens/>
+        <w:autoSpaceDN w:val="0"/>
+        <w:spacing w:before="120" w:after="120" w:line="276" w:lineRule="auto"/>
+        <w:jc w:val="both"/>
+        <w:textAlignment w:val="baseline"/>
+        <w:rPr>
+          <w:rFonts w:ascii="Arial" w:hAnsi="Arial" w:cs="Arial"/>
+          <w:lang w:val="en-GB"/>
+        </w:rPr>
+      </w:pPr>
+      <w:r>
+        <w:rPr>
+          <w:rFonts w:ascii="Arial" w:hAnsi="Arial" w:cs="Arial"/>
+          <w:lang w:val="en-GB"/>
+        </w:rPr>
+        <w:t>Key management (fig. 1)</w:t>
+      </w:r>
+    </w:p>
+    <w:p>
+      <w:pPr>
+        <w:tabs>
+          <w:tab w:val="left" w:pos="567"/>
+        </w:tabs>
+        <w:suppressAutoHyphens/>
+        <w:autoSpaceDN w:val="0"/>
+        <w:spacing w:before="120" w:after="120" w:line="276" w:lineRule="auto"/>
+        <w:ind w:left="405"/>
+        <w:jc w:val="both"/>
+        <w:textAlignment w:val="baseline"/>
+        <w:rPr>
+          <w:rFonts w:ascii="Arial" w:hAnsi="Arial" w:cs="Arial"/>
+          <w:lang w:val="en-GB"/>
+        </w:rPr>
+      </w:pPr>
+      <w:r>
+        <w:rPr>
+          <w:rFonts w:ascii="Arial" w:hAnsi="Arial" w:cs="Arial"/>
+          <w:lang w:val="en-GB"/>
+        </w:rPr>
+        <w:t xml:space="preserve">Here, user can set paths to private and public keys. Colours of the text next to textboxes are signalising if keys are present in given places. Also, here user sets paths where new keys will be stored. </w:t>
+      </w:r>
+    </w:p>
+    <w:p>
+      <w:pPr>
+        <w:tabs>
+          <w:tab w:val="left" w:pos="567"/>
+        </w:tabs>
+        <w:suppressAutoHyphens/>
+        <w:autoSpaceDN w:val="0"/>
+        <w:spacing w:before="120" w:after="120" w:line="276" w:lineRule="auto"/>
+        <w:ind w:left="405"/>
+        <w:jc w:val="both"/>
+        <w:textAlignment w:val="baseline"/>
+        <w:rPr>
+          <w:rFonts w:ascii="Arial" w:hAnsi="Arial" w:cs="Arial"/>
+          <w:lang w:val="en-GB"/>
+        </w:rPr>
+      </w:pPr>
+      <w:r>
+        <w:rPr>
+          <w:rFonts w:ascii="Arial" w:hAnsi="Arial" w:cs="Arial"/>
+          <w:lang w:val="en-GB"/>
+        </w:rPr>
+        <w:t xml:space="preserve">When user set paths, user is asked to enter </w:t>
+      </w:r>
+      <w:r>
+        <w:rPr>
+          <w:rFonts w:ascii="Arial" w:hAnsi="Arial" w:cs="Arial"/>
+          <w:lang w:val="en-GB"/>
+        </w:rPr>
+        <w:t xml:space="preserve">the </w:t>
+      </w:r>
+      <w:r>
+        <w:rPr>
+          <w:rFonts w:ascii="Arial" w:hAnsi="Arial" w:cs="Arial"/>
+          <w:lang w:val="en-GB"/>
+        </w:rPr>
+        <w:t>password to unlock access to files</w:t>
+      </w:r>
+      <w:r>
+        <w:rPr>
+          <w:rFonts w:ascii="Arial" w:hAnsi="Arial" w:cs="Arial"/>
+          <w:lang w:val="en-GB"/>
+        </w:rPr>
+        <w:t xml:space="preserve"> or to create new set of keys</w:t>
+      </w:r>
+      <w:r>
+        <w:rPr>
+          <w:rFonts w:ascii="Arial" w:hAnsi="Arial" w:cs="Arial"/>
+          <w:lang w:val="en-GB"/>
+        </w:rPr>
+        <w:t>. If password is incorrect, user is asked again. Field to enter the password is placed in popup window (fig. 3).</w:t>
+      </w:r>
+    </w:p>
+    <w:p>
+      <w:pPr>
+        <w:pStyle w:val="Akapitzlist"/>
+        <w:numPr>
+          <w:ilvl w:val="0"/>
+          <w:numId w:val="26"/>
+        </w:numPr>
+        <w:tabs>
+          <w:tab w:val="left" w:pos="567"/>
+        </w:tabs>
+        <w:suppressAutoHyphens/>
+        <w:autoSpaceDN w:val="0"/>
+        <w:spacing w:before="120" w:after="120" w:line="276" w:lineRule="auto"/>
+        <w:jc w:val="both"/>
+        <w:textAlignment w:val="baseline"/>
+        <w:rPr>
+          <w:rFonts w:ascii="Arial" w:hAnsi="Arial" w:cs="Arial"/>
+          <w:lang w:val="en-GB"/>
+        </w:rPr>
+      </w:pPr>
+      <w:r>
+        <w:rPr>
+          <w:rFonts w:ascii="Arial" w:hAnsi="Arial" w:cs="Arial"/>
+          <w:lang w:val="en-GB"/>
+        </w:rPr>
+        <w:t>Document signing (fig. 1)</w:t>
+      </w:r>
+    </w:p>
+    <w:p>
+      <w:pPr>
+        <w:pStyle w:val="Akapitzlist"/>
+        <w:numPr>
+          <w:ilvl w:val="0"/>
+          <w:numId w:val="26"/>
+        </w:numPr>
+        <w:tabs>
+          <w:tab w:val="left" w:pos="567"/>
+        </w:tabs>
+        <w:suppressAutoHyphens/>
+        <w:autoSpaceDN w:val="0"/>
+        <w:spacing w:before="120" w:after="120" w:line="276" w:lineRule="auto"/>
+        <w:jc w:val="both"/>
+        <w:textAlignment w:val="baseline"/>
+        <w:rPr>
+          <w:rFonts w:ascii="Arial" w:hAnsi="Arial" w:cs="Arial"/>
+          <w:lang w:val="en-GB"/>
+        </w:rPr>
+      </w:pPr>
+      <w:r>
+        <w:rPr>
+          <w:rFonts w:ascii="Arial" w:hAnsi="Arial" w:cs="Arial"/>
+          <w:lang w:val="en-GB"/>
+        </w:rPr>
+        <w:t>Document verifying (fig. 2)</w:t>
+      </w:r>
+    </w:p>
+    <w:p>
+      <w:pPr>
+        <w:pStyle w:val="Akapitzlist"/>
+        <w:tabs>
+          <w:tab w:val="left" w:pos="567"/>
+        </w:tabs>
+        <w:suppressAutoHyphens/>
+        <w:autoSpaceDN w:val="0"/>
+        <w:spacing w:before="120" w:after="120" w:line="276" w:lineRule="auto"/>
+        <w:ind w:left="765"/>
+        <w:jc w:val="both"/>
+        <w:textAlignment w:val="baseline"/>
+        <w:rPr>
+          <w:rFonts w:ascii="Arial" w:hAnsi="Arial" w:cs="Arial"/>
+          <w:lang w:val="en-GB"/>
+        </w:rPr>
+      </w:pPr>
+    </w:p>
+    <w:p>
+      <w:pPr>
+        <w:pStyle w:val="Akapitzlist"/>
+        <w:tabs>
+          <w:tab w:val="left" w:pos="567"/>
+        </w:tabs>
+        <w:suppressAutoHyphens/>
+        <w:autoSpaceDN w:val="0"/>
+        <w:spacing w:before="120" w:after="120" w:line="276" w:lineRule="auto"/>
+        <w:ind w:left="405"/>
+        <w:jc w:val="both"/>
+        <w:textAlignment w:val="baseline"/>
+        <w:rPr>
+          <w:rFonts w:ascii="Arial" w:hAnsi="Arial" w:cs="Arial"/>
           <w:i/>
           <w:iCs/>
           <w:lang w:val="en-GB"/>
@@ -948,6 +1305,7 @@
       <w:r>
         <w:rPr>
           <w:rFonts w:ascii="Arial" w:hAnsi="Arial" w:cs="Arial"/>
+          <w:noProof/>
           <w:lang w:val="en-GB"/>
         </w:rPr>
         <w:drawing>
@@ -990,6 +1348,46 @@
     <w:p>
       <w:pPr>
         <w:pStyle w:val="Akapitzlist"/>
+        <w:ind w:left="405"/>
+        <w:jc w:val="center"/>
+        <w:rPr>
+          <w:rFonts w:ascii="Arial" w:hAnsi="Arial" w:cs="Arial"/>
+          <w:i/>
+          <w:iCs/>
+          <w:lang w:val="en-GB"/>
+        </w:rPr>
+      </w:pPr>
+      <w:r>
+        <w:rPr>
+          <w:rFonts w:ascii="Arial" w:hAnsi="Arial" w:cs="Arial"/>
+          <w:i/>
+          <w:iCs/>
+          <w:lang w:val="en-GB"/>
+        </w:rPr>
+        <w:t>Fig. 1 –</w:t>
+      </w:r>
+      <w:r>
+        <w:rPr>
+          <w:rFonts w:ascii="Arial" w:hAnsi="Arial" w:cs="Arial"/>
+          <w:i/>
+          <w:iCs/>
+          <w:lang w:val="en-GB"/>
+        </w:rPr>
+        <w:t xml:space="preserve"> App main screen</w:t>
+      </w:r>
+      <w:r>
+        <w:rPr>
+          <w:rFonts w:ascii="Arial" w:hAnsi="Arial" w:cs="Arial"/>
+          <w:i/>
+          <w:iCs/>
+          <w:lang w:val="en-GB"/>
+        </w:rPr>
+        <w:t>.</w:t>
+      </w:r>
+    </w:p>
+    <w:p>
+      <w:pPr>
+        <w:pStyle w:val="Akapitzlist"/>
         <w:tabs>
           <w:tab w:val="left" w:pos="567"/>
         </w:tabs>
@@ -1006,11 +1404,32 @@
           <w:lang w:val="en-GB"/>
         </w:rPr>
       </w:pPr>
-      <w:r>
+    </w:p>
+    <w:p>
+      <w:pPr>
+        <w:pStyle w:val="Akapitzlist"/>
+        <w:tabs>
+          <w:tab w:val="left" w:pos="567"/>
+        </w:tabs>
+        <w:suppressAutoHyphens/>
+        <w:autoSpaceDN w:val="0"/>
+        <w:spacing w:before="120" w:after="120" w:line="276" w:lineRule="auto"/>
+        <w:ind w:left="405"/>
+        <w:jc w:val="both"/>
+        <w:textAlignment w:val="baseline"/>
         <w:rPr>
           <w:rFonts w:ascii="Arial" w:hAnsi="Arial" w:cs="Arial"/>
           <w:i/>
           <w:iCs/>
+          <w:lang w:val="en-GB"/>
+        </w:rPr>
+      </w:pPr>
+      <w:r>
+        <w:rPr>
+          <w:rFonts w:ascii="Arial" w:hAnsi="Arial" w:cs="Arial"/>
+          <w:i/>
+          <w:iCs/>
+          <w:noProof/>
           <w:lang w:val="en-GB"/>
         </w:rPr>
         <w:lastRenderedPageBreak/>
@@ -1054,6 +1473,73 @@
     <w:p>
       <w:pPr>
         <w:pStyle w:val="Akapitzlist"/>
+        <w:ind w:left="405"/>
+        <w:jc w:val="center"/>
+        <w:rPr>
+          <w:rFonts w:ascii="Arial" w:hAnsi="Arial" w:cs="Arial"/>
+          <w:i/>
+          <w:iCs/>
+          <w:lang w:val="en-GB"/>
+        </w:rPr>
+      </w:pPr>
+      <w:r>
+        <w:rPr>
+          <w:rFonts w:ascii="Arial" w:hAnsi="Arial" w:cs="Arial"/>
+          <w:i/>
+          <w:iCs/>
+          <w:lang w:val="en-GB"/>
+        </w:rPr>
+        <w:t xml:space="preserve">Fig. </w:t>
+      </w:r>
+      <w:r>
+        <w:rPr>
+          <w:rFonts w:ascii="Arial" w:hAnsi="Arial" w:cs="Arial"/>
+          <w:i/>
+          <w:iCs/>
+          <w:lang w:val="en-GB"/>
+        </w:rPr>
+        <w:t>2</w:t>
+      </w:r>
+      <w:r>
+        <w:rPr>
+          <w:rFonts w:ascii="Arial" w:hAnsi="Arial" w:cs="Arial"/>
+          <w:i/>
+          <w:iCs/>
+          <w:lang w:val="en-GB"/>
+        </w:rPr>
+        <w:t xml:space="preserve"> –</w:t>
+      </w:r>
+      <w:r>
+        <w:rPr>
+          <w:rFonts w:ascii="Arial" w:hAnsi="Arial" w:cs="Arial"/>
+          <w:i/>
+          <w:iCs/>
+          <w:lang w:val="en-GB"/>
+        </w:rPr>
+        <w:t xml:space="preserve"> Signature verifying </w:t>
+      </w:r>
+      <w:r>
+        <w:rPr>
+          <w:rFonts w:ascii="Arial" w:hAnsi="Arial" w:cs="Arial"/>
+          <w:i/>
+          <w:iCs/>
+          <w:lang w:val="en-GB"/>
+        </w:rPr>
+        <w:t>screen</w:t>
+      </w:r>
+      <w:r>
+        <w:rPr>
+          <w:rFonts w:ascii="Arial" w:hAnsi="Arial" w:cs="Arial"/>
+          <w:i/>
+          <w:iCs/>
+          <w:lang w:val="en-GB"/>
+        </w:rPr>
+        <w:t>.</w:t>
+      </w:r>
+    </w:p>
+    <w:p>
+      <w:pPr>
+        <w:pStyle w:val="Akapitzlist"/>
         <w:tabs>
           <w:tab w:val="left" w:pos="567"/>
         </w:tabs>
@@ -1061,7 +1547,7 @@
         <w:autoSpaceDN w:val="0"/>
         <w:spacing w:before="120" w:after="120" w:line="276" w:lineRule="auto"/>
         <w:ind w:left="405"/>
-        <w:jc w:val="both"/>
+        <w:jc w:val="center"/>
         <w:textAlignment w:val="baseline"/>
         <w:rPr>
           <w:rFonts w:ascii="Arial" w:hAnsi="Arial" w:cs="Arial"/>
@@ -1088,70 +1574,6 @@
           <w:lang w:val="en-GB"/>
         </w:rPr>
       </w:pPr>
-      <w:r>
-        <w:rPr>
-          <w:rFonts w:ascii="Arial" w:hAnsi="Arial" w:cs="Arial"/>
-          <w:lang w:val="en-GB"/>
-        </w:rPr>
-        <w:t>Key Management</w:t>
-      </w:r>
-      <w:r>
-        <w:rPr>
-          <w:rFonts w:ascii="Arial" w:hAnsi="Arial" w:cs="Arial"/>
-          <w:lang w:val="en-GB"/>
-        </w:rPr>
-        <w:t xml:space="preserve"> section allow to select keys storage directories and create a new key pair.</w:t>
-      </w:r>
-    </w:p>
-    <w:p>
-      <w:pPr>
-        <w:pStyle w:val="Akapitzlist"/>
-        <w:tabs>
-          <w:tab w:val="left" w:pos="567"/>
-        </w:tabs>
-        <w:suppressAutoHyphens/>
-        <w:autoSpaceDN w:val="0"/>
-        <w:spacing w:before="120" w:after="120" w:line="276" w:lineRule="auto"/>
-        <w:ind w:left="405"/>
-        <w:jc w:val="both"/>
-        <w:textAlignment w:val="baseline"/>
-        <w:rPr>
-          <w:rFonts w:ascii="Arial" w:hAnsi="Arial" w:cs="Arial"/>
-          <w:lang w:val="en-GB"/>
-        </w:rPr>
-      </w:pPr>
-      <w:r>
-        <w:rPr>
-          <w:rFonts w:ascii="Arial" w:hAnsi="Arial" w:cs="Arial"/>
-          <w:lang w:val="en-GB"/>
-        </w:rPr>
-        <w:t>Sign Document section allow to select document to sign. After successful signing, a message box will appear.</w:t>
-      </w:r>
-    </w:p>
-    <w:p>
-      <w:pPr>
-        <w:pStyle w:val="Akapitzlist"/>
-        <w:tabs>
-          <w:tab w:val="left" w:pos="567"/>
-        </w:tabs>
-        <w:suppressAutoHyphens/>
-        <w:autoSpaceDN w:val="0"/>
-        <w:spacing w:before="120" w:after="120" w:line="276" w:lineRule="auto"/>
-        <w:ind w:left="405"/>
-        <w:jc w:val="both"/>
-        <w:textAlignment w:val="baseline"/>
-        <w:rPr>
-          <w:rFonts w:ascii="Arial" w:hAnsi="Arial" w:cs="Arial"/>
-          <w:lang w:val="en-GB"/>
-        </w:rPr>
-      </w:pPr>
-      <w:r>
-        <w:rPr>
-          <w:rFonts w:ascii="Arial" w:hAnsi="Arial" w:cs="Arial"/>
-          <w:lang w:val="en-GB"/>
-        </w:rPr>
-        <w:t>Then, signature can be verified in Verify Signature Section</w:t>
-      </w:r>
     </w:p>
     <w:p>
       <w:pPr>
@@ -1597,7 +2019,23 @@
                 <w:rFonts w:ascii="Arial" w:hAnsi="Arial" w:cs="Arial"/>
                 <w:lang w:val="en-GB"/>
               </w:rPr>
-              <w:t xml:space="preserve">   *  &lt;ul&gt;</w:t>
+              <w:t xml:space="preserve">   *  &lt;</w:t>
+            </w:r>
+            <w:proofErr w:type="spellStart"/>
+            <w:r>
+              <w:rPr>
+                <w:rFonts w:ascii="Arial" w:hAnsi="Arial" w:cs="Arial"/>
+                <w:lang w:val="en-GB"/>
+              </w:rPr>
+              <w:t>ul</w:t>
+            </w:r>
+            <w:proofErr w:type="spellEnd"/>
+            <w:r>
+              <w:rPr>
+                <w:rFonts w:ascii="Arial" w:hAnsi="Arial" w:cs="Arial"/>
+                <w:lang w:val="en-GB"/>
+              </w:rPr>
+              <w:t>&gt;</w:t>
             </w:r>
           </w:p>
           <w:p>
@@ -1641,7 +2079,23 @@
                 <w:rFonts w:ascii="Arial" w:hAnsi="Arial" w:cs="Arial"/>
                 <w:lang w:val="en-GB"/>
               </w:rPr>
-              <w:t xml:space="preserve">   *     &lt;ol&gt;</w:t>
+              <w:t xml:space="preserve">   *     &lt;</w:t>
+            </w:r>
+            <w:proofErr w:type="spellStart"/>
+            <w:r>
+              <w:rPr>
+                <w:rFonts w:ascii="Arial" w:hAnsi="Arial" w:cs="Arial"/>
+                <w:lang w:val="en-GB"/>
+              </w:rPr>
+              <w:t>ol</w:t>
+            </w:r>
+            <w:proofErr w:type="spellEnd"/>
+            <w:r>
+              <w:rPr>
+                <w:rFonts w:ascii="Arial" w:hAnsi="Arial" w:cs="Arial"/>
+                <w:lang w:val="en-GB"/>
+              </w:rPr>
+              <w:t>&gt;</w:t>
             </w:r>
           </w:p>
           <w:p>
@@ -1685,7 +2139,23 @@
                 <w:rFonts w:ascii="Arial" w:hAnsi="Arial" w:cs="Arial"/>
                 <w:lang w:val="en-GB"/>
               </w:rPr>
-              <w:t xml:space="preserve">   *     &lt;li&gt;mouse click event&lt;br&gt;</w:t>
+              <w:t xml:space="preserve">   *     &lt;li&gt;mouse click event&lt;</w:t>
+            </w:r>
+            <w:proofErr w:type="spellStart"/>
+            <w:r>
+              <w:rPr>
+                <w:rFonts w:ascii="Arial" w:hAnsi="Arial" w:cs="Arial"/>
+                <w:lang w:val="en-GB"/>
+              </w:rPr>
+              <w:t>br</w:t>
+            </w:r>
+            <w:proofErr w:type="spellEnd"/>
+            <w:r>
+              <w:rPr>
+                <w:rFonts w:ascii="Arial" w:hAnsi="Arial" w:cs="Arial"/>
+                <w:lang w:val="en-GB"/>
+              </w:rPr>
+              <w:t>&gt;</w:t>
             </w:r>
           </w:p>
           <w:p>
@@ -1751,7 +2221,23 @@
                 <w:rFonts w:ascii="Arial" w:hAnsi="Arial" w:cs="Arial"/>
                 <w:lang w:val="en-GB"/>
               </w:rPr>
-              <w:t xml:space="preserve">   *     &lt;/ol&gt;</w:t>
+              <w:t xml:space="preserve">   *     &lt;/</w:t>
+            </w:r>
+            <w:proofErr w:type="spellStart"/>
+            <w:r>
+              <w:rPr>
+                <w:rFonts w:ascii="Arial" w:hAnsi="Arial" w:cs="Arial"/>
+                <w:lang w:val="en-GB"/>
+              </w:rPr>
+              <w:t>ol</w:t>
+            </w:r>
+            <w:proofErr w:type="spellEnd"/>
+            <w:r>
+              <w:rPr>
+                <w:rFonts w:ascii="Arial" w:hAnsi="Arial" w:cs="Arial"/>
+                <w:lang w:val="en-GB"/>
+              </w:rPr>
+              <w:t>&gt;</w:t>
             </w:r>
           </w:p>
           <w:p>
@@ -1795,7 +2281,23 @@
                 <w:rFonts w:ascii="Arial" w:hAnsi="Arial" w:cs="Arial"/>
                 <w:lang w:val="en-GB"/>
               </w:rPr>
-              <w:t xml:space="preserve">   *     &lt;ol&gt;     </w:t>
+              <w:t xml:space="preserve">   *     &lt;</w:t>
+            </w:r>
+            <w:proofErr w:type="spellStart"/>
+            <w:r>
+              <w:rPr>
+                <w:rFonts w:ascii="Arial" w:hAnsi="Arial" w:cs="Arial"/>
+                <w:lang w:val="en-GB"/>
+              </w:rPr>
+              <w:t>ol</w:t>
+            </w:r>
+            <w:proofErr w:type="spellEnd"/>
+            <w:r>
+              <w:rPr>
+                <w:rFonts w:ascii="Arial" w:hAnsi="Arial" w:cs="Arial"/>
+                <w:lang w:val="en-GB"/>
+              </w:rPr>
+              <w:t xml:space="preserve">&gt;     </w:t>
             </w:r>
           </w:p>
           <w:p>
@@ -1861,7 +2363,23 @@
                 <w:rFonts w:ascii="Arial" w:hAnsi="Arial" w:cs="Arial"/>
                 <w:lang w:val="en-GB"/>
               </w:rPr>
-              <w:t xml:space="preserve">   *     &lt;/ol&gt;</w:t>
+              <w:t xml:space="preserve">   *     &lt;/</w:t>
+            </w:r>
+            <w:proofErr w:type="spellStart"/>
+            <w:r>
+              <w:rPr>
+                <w:rFonts w:ascii="Arial" w:hAnsi="Arial" w:cs="Arial"/>
+                <w:lang w:val="en-GB"/>
+              </w:rPr>
+              <w:t>ol</w:t>
+            </w:r>
+            <w:proofErr w:type="spellEnd"/>
+            <w:r>
+              <w:rPr>
+                <w:rFonts w:ascii="Arial" w:hAnsi="Arial" w:cs="Arial"/>
+                <w:lang w:val="en-GB"/>
+              </w:rPr>
+              <w:t>&gt;</w:t>
             </w:r>
           </w:p>
           <w:p>
@@ -1883,7 +2401,23 @@
                 <w:rFonts w:ascii="Arial" w:hAnsi="Arial" w:cs="Arial"/>
                 <w:lang w:val="en-GB"/>
               </w:rPr>
-              <w:t xml:space="preserve">   *  &lt;/ul&gt;</w:t>
+              <w:t xml:space="preserve">   *  &lt;/</w:t>
+            </w:r>
+            <w:proofErr w:type="spellStart"/>
+            <w:r>
+              <w:rPr>
+                <w:rFonts w:ascii="Arial" w:hAnsi="Arial" w:cs="Arial"/>
+                <w:lang w:val="en-GB"/>
+              </w:rPr>
+              <w:t>ul</w:t>
+            </w:r>
+            <w:proofErr w:type="spellEnd"/>
+            <w:r>
+              <w:rPr>
+                <w:rFonts w:ascii="Arial" w:hAnsi="Arial" w:cs="Arial"/>
+                <w:lang w:val="en-GB"/>
+              </w:rPr>
+              <w:t>&gt;</w:t>
             </w:r>
           </w:p>
           <w:p>
@@ -2988,6 +3522,184 @@
     </w:lvl>
   </w:abstractNum>
   <w:abstractNum w:abstractNumId="5" w15:restartNumberingAfterBreak="0">
+    <w:nsid w:val="1C0D49DD"/>
+    <w:multiLevelType w:val="hybridMultilevel"/>
+    <w:tmpl w:val="A2343C6C"/>
+    <w:lvl w:ilvl="0" w:tplc="4A32E87C">
+      <w:start w:val="1"/>
+      <w:numFmt w:val="decimal"/>
+      <w:lvlText w:val="%1."/>
+      <w:lvlJc w:val="left"/>
+      <w:pPr>
+        <w:ind w:left="765" w:hanging="360"/>
+      </w:pPr>
+      <w:rPr>
+        <w:rFonts w:hint="default"/>
+      </w:rPr>
+    </w:lvl>
+    <w:lvl w:ilvl="1" w:tplc="04150019">
+      <w:start w:val="1"/>
+      <w:numFmt w:val="lowerLetter"/>
+      <w:lvlText w:val="%2."/>
+      <w:lvlJc w:val="left"/>
+      <w:pPr>
+        <w:ind w:left="1485" w:hanging="360"/>
+      </w:pPr>
+    </w:lvl>
+    <w:lvl w:ilvl="2" w:tplc="0415001B" w:tentative="1">
+      <w:start w:val="1"/>
+      <w:numFmt w:val="lowerRoman"/>
+      <w:lvlText w:val="%3."/>
+      <w:lvlJc w:val="right"/>
+      <w:pPr>
+        <w:ind w:left="2205" w:hanging="180"/>
+      </w:pPr>
+    </w:lvl>
+    <w:lvl w:ilvl="3" w:tplc="0415000F" w:tentative="1">
+      <w:start w:val="1"/>
+      <w:numFmt w:val="decimal"/>
+      <w:lvlText w:val="%4."/>
+      <w:lvlJc w:val="left"/>
+      <w:pPr>
+        <w:ind w:left="2925" w:hanging="360"/>
+      </w:pPr>
+    </w:lvl>
+    <w:lvl w:ilvl="4" w:tplc="04150019" w:tentative="1">
+      <w:start w:val="1"/>
+      <w:numFmt w:val="lowerLetter"/>
+      <w:lvlText w:val="%5."/>
+      <w:lvlJc w:val="left"/>
+      <w:pPr>
+        <w:ind w:left="3645" w:hanging="360"/>
+      </w:pPr>
+    </w:lvl>
+    <w:lvl w:ilvl="5" w:tplc="0415001B" w:tentative="1">
+      <w:start w:val="1"/>
+      <w:numFmt w:val="lowerRoman"/>
+      <w:lvlText w:val="%6."/>
+      <w:lvlJc w:val="right"/>
+      <w:pPr>
+        <w:ind w:left="4365" w:hanging="180"/>
+      </w:pPr>
+    </w:lvl>
+    <w:lvl w:ilvl="6" w:tplc="0415000F" w:tentative="1">
+      <w:start w:val="1"/>
+      <w:numFmt w:val="decimal"/>
+      <w:lvlText w:val="%7."/>
+      <w:lvlJc w:val="left"/>
+      <w:pPr>
+        <w:ind w:left="5085" w:hanging="360"/>
+      </w:pPr>
+    </w:lvl>
+    <w:lvl w:ilvl="7" w:tplc="04150019" w:tentative="1">
+      <w:start w:val="1"/>
+      <w:numFmt w:val="lowerLetter"/>
+      <w:lvlText w:val="%8."/>
+      <w:lvlJc w:val="left"/>
+      <w:pPr>
+        <w:ind w:left="5805" w:hanging="360"/>
+      </w:pPr>
+    </w:lvl>
+    <w:lvl w:ilvl="8" w:tplc="0415001B" w:tentative="1">
+      <w:start w:val="1"/>
+      <w:numFmt w:val="lowerRoman"/>
+      <w:lvlText w:val="%9."/>
+      <w:lvlJc w:val="right"/>
+      <w:pPr>
+        <w:ind w:left="6525" w:hanging="180"/>
+      </w:pPr>
+    </w:lvl>
+  </w:abstractNum>
+  <w:abstractNum w:abstractNumId="6" w15:restartNumberingAfterBreak="0">
+    <w:nsid w:val="202C7C61"/>
+    <w:multiLevelType w:val="hybridMultilevel"/>
+    <w:tmpl w:val="6644D85E"/>
+    <w:lvl w:ilvl="0" w:tplc="5622B398">
+      <w:start w:val="1"/>
+      <w:numFmt w:val="decimal"/>
+      <w:lvlText w:val="%1."/>
+      <w:lvlJc w:val="left"/>
+      <w:pPr>
+        <w:ind w:left="765" w:hanging="360"/>
+      </w:pPr>
+      <w:rPr>
+        <w:rFonts w:hint="default"/>
+      </w:rPr>
+    </w:lvl>
+    <w:lvl w:ilvl="1" w:tplc="04150019" w:tentative="1">
+      <w:start w:val="1"/>
+      <w:numFmt w:val="lowerLetter"/>
+      <w:lvlText w:val="%2."/>
+      <w:lvlJc w:val="left"/>
+      <w:pPr>
+        <w:ind w:left="1485" w:hanging="360"/>
+      </w:pPr>
+    </w:lvl>
+    <w:lvl w:ilvl="2" w:tplc="0415001B" w:tentative="1">
+      <w:start w:val="1"/>
+      <w:numFmt w:val="lowerRoman"/>
+      <w:lvlText w:val="%3."/>
+      <w:lvlJc w:val="right"/>
+      <w:pPr>
+        <w:ind w:left="2205" w:hanging="180"/>
+      </w:pPr>
+    </w:lvl>
+    <w:lvl w:ilvl="3" w:tplc="0415000F" w:tentative="1">
+      <w:start w:val="1"/>
+      <w:numFmt w:val="decimal"/>
+      <w:lvlText w:val="%4."/>
+      <w:lvlJc w:val="left"/>
+      <w:pPr>
+        <w:ind w:left="2925" w:hanging="360"/>
+      </w:pPr>
+    </w:lvl>
+    <w:lvl w:ilvl="4" w:tplc="04150019" w:tentative="1">
+      <w:start w:val="1"/>
+      <w:numFmt w:val="lowerLetter"/>
+      <w:lvlText w:val="%5."/>
+      <w:lvlJc w:val="left"/>
+      <w:pPr>
+        <w:ind w:left="3645" w:hanging="360"/>
+      </w:pPr>
+    </w:lvl>
+    <w:lvl w:ilvl="5" w:tplc="0415001B" w:tentative="1">
+      <w:start w:val="1"/>
+      <w:numFmt w:val="lowerRoman"/>
+      <w:lvlText w:val="%6."/>
+      <w:lvlJc w:val="right"/>
+      <w:pPr>
+        <w:ind w:left="4365" w:hanging="180"/>
+      </w:pPr>
+    </w:lvl>
+    <w:lvl w:ilvl="6" w:tplc="0415000F" w:tentative="1">
+      <w:start w:val="1"/>
+      <w:numFmt w:val="decimal"/>
+      <w:lvlText w:val="%7."/>
+      <w:lvlJc w:val="left"/>
+      <w:pPr>
+        <w:ind w:left="5085" w:hanging="360"/>
+      </w:pPr>
+    </w:lvl>
+    <w:lvl w:ilvl="7" w:tplc="04150019" w:tentative="1">
+      <w:start w:val="1"/>
+      <w:numFmt w:val="lowerLetter"/>
+      <w:lvlText w:val="%8."/>
+      <w:lvlJc w:val="left"/>
+      <w:pPr>
+        <w:ind w:left="5805" w:hanging="360"/>
+      </w:pPr>
+    </w:lvl>
+    <w:lvl w:ilvl="8" w:tplc="0415001B" w:tentative="1">
+      <w:start w:val="1"/>
+      <w:numFmt w:val="lowerRoman"/>
+      <w:lvlText w:val="%9."/>
+      <w:lvlJc w:val="right"/>
+      <w:pPr>
+        <w:ind w:left="6525" w:hanging="180"/>
+      </w:pPr>
+    </w:lvl>
+  </w:abstractNum>
+  <w:abstractNum w:abstractNumId="7" w15:restartNumberingAfterBreak="0">
     <w:nsid w:val="24143D93"/>
     <w:multiLevelType w:val="multilevel"/>
     <w:tmpl w:val="D5303FC4"/>
@@ -3100,7 +3812,7 @@
       </w:rPr>
     </w:lvl>
   </w:abstractNum>
-  <w:abstractNum w:abstractNumId="6" w15:restartNumberingAfterBreak="0">
+  <w:abstractNum w:abstractNumId="8" w15:restartNumberingAfterBreak="0">
     <w:nsid w:val="2A7174E0"/>
     <w:multiLevelType w:val="multilevel"/>
     <w:tmpl w:val="F7EA55BE"/>
@@ -3187,7 +3899,7 @@
       </w:pPr>
     </w:lvl>
   </w:abstractNum>
-  <w:abstractNum w:abstractNumId="7" w15:restartNumberingAfterBreak="0">
+  <w:abstractNum w:abstractNumId="9" w15:restartNumberingAfterBreak="0">
     <w:nsid w:val="2C9A4CAA"/>
     <w:multiLevelType w:val="hybridMultilevel"/>
     <w:tmpl w:val="E214A932"/>
@@ -3300,7 +4012,7 @@
       </w:rPr>
     </w:lvl>
   </w:abstractNum>
-  <w:abstractNum w:abstractNumId="8" w15:restartNumberingAfterBreak="0">
+  <w:abstractNum w:abstractNumId="10" w15:restartNumberingAfterBreak="0">
     <w:nsid w:val="30F14504"/>
     <w:multiLevelType w:val="multilevel"/>
     <w:tmpl w:val="D5303FC4"/>
@@ -3413,7 +4125,7 @@
       </w:rPr>
     </w:lvl>
   </w:abstractNum>
-  <w:abstractNum w:abstractNumId="9" w15:restartNumberingAfterBreak="0">
+  <w:abstractNum w:abstractNumId="11" w15:restartNumberingAfterBreak="0">
     <w:nsid w:val="35344F57"/>
     <w:multiLevelType w:val="hybridMultilevel"/>
     <w:tmpl w:val="22100C00"/>
@@ -3526,7 +4238,7 @@
       </w:rPr>
     </w:lvl>
   </w:abstractNum>
-  <w:abstractNum w:abstractNumId="10" w15:restartNumberingAfterBreak="0">
+  <w:abstractNum w:abstractNumId="12" w15:restartNumberingAfterBreak="0">
     <w:nsid w:val="50661F62"/>
     <w:multiLevelType w:val="multilevel"/>
     <w:tmpl w:val="4502EE06"/>
@@ -3613,7 +4325,7 @@
       </w:pPr>
     </w:lvl>
   </w:abstractNum>
-  <w:abstractNum w:abstractNumId="11" w15:restartNumberingAfterBreak="0">
+  <w:abstractNum w:abstractNumId="13" w15:restartNumberingAfterBreak="0">
     <w:nsid w:val="59770480"/>
     <w:multiLevelType w:val="multilevel"/>
     <w:tmpl w:val="95EC01A6"/>
@@ -3726,7 +4438,7 @@
       </w:rPr>
     </w:lvl>
   </w:abstractNum>
-  <w:abstractNum w:abstractNumId="12" w15:restartNumberingAfterBreak="0">
+  <w:abstractNum w:abstractNumId="14" w15:restartNumberingAfterBreak="0">
     <w:nsid w:val="5B353C47"/>
     <w:multiLevelType w:val="multilevel"/>
     <w:tmpl w:val="D5303FC4"/>
@@ -3839,7 +4551,7 @@
       </w:rPr>
     </w:lvl>
   </w:abstractNum>
-  <w:abstractNum w:abstractNumId="13" w15:restartNumberingAfterBreak="0">
+  <w:abstractNum w:abstractNumId="15" w15:restartNumberingAfterBreak="0">
     <w:nsid w:val="5DA3757A"/>
     <w:multiLevelType w:val="multilevel"/>
     <w:tmpl w:val="7980AD60"/>
@@ -3952,7 +4664,7 @@
       </w:rPr>
     </w:lvl>
   </w:abstractNum>
-  <w:abstractNum w:abstractNumId="14" w15:restartNumberingAfterBreak="0">
+  <w:abstractNum w:abstractNumId="16" w15:restartNumberingAfterBreak="0">
     <w:nsid w:val="647119CD"/>
     <w:multiLevelType w:val="multilevel"/>
     <w:tmpl w:val="2334DE98"/>
@@ -4039,7 +4751,7 @@
       </w:pPr>
     </w:lvl>
   </w:abstractNum>
-  <w:abstractNum w:abstractNumId="15" w15:restartNumberingAfterBreak="0">
+  <w:abstractNum w:abstractNumId="17" w15:restartNumberingAfterBreak="0">
     <w:nsid w:val="649914C3"/>
     <w:multiLevelType w:val="multilevel"/>
     <w:tmpl w:val="D5303FC4"/>
@@ -4152,7 +4864,7 @@
       </w:rPr>
     </w:lvl>
   </w:abstractNum>
-  <w:abstractNum w:abstractNumId="16" w15:restartNumberingAfterBreak="0">
+  <w:abstractNum w:abstractNumId="18" w15:restartNumberingAfterBreak="0">
     <w:nsid w:val="67B851DF"/>
     <w:multiLevelType w:val="multilevel"/>
     <w:tmpl w:val="D5303FC4"/>
@@ -4265,7 +4977,7 @@
       </w:rPr>
     </w:lvl>
   </w:abstractNum>
-  <w:abstractNum w:abstractNumId="17" w15:restartNumberingAfterBreak="0">
+  <w:abstractNum w:abstractNumId="19" w15:restartNumberingAfterBreak="0">
     <w:nsid w:val="68A4307D"/>
     <w:multiLevelType w:val="hybridMultilevel"/>
     <w:tmpl w:val="B8E84472"/>
@@ -4382,7 +5094,7 @@
       </w:pPr>
     </w:lvl>
   </w:abstractNum>
-  <w:abstractNum w:abstractNumId="18" w15:restartNumberingAfterBreak="0">
+  <w:abstractNum w:abstractNumId="20" w15:restartNumberingAfterBreak="0">
     <w:nsid w:val="78A23D2A"/>
     <w:multiLevelType w:val="multilevel"/>
     <w:tmpl w:val="D5303FC4"/>
@@ -4502,19 +5214,19 @@
     <w:abstractNumId w:val="4"/>
   </w:num>
   <w:num w:numId="3" w16cid:durableId="1055739835">
-    <w:abstractNumId w:val="6"/>
+    <w:abstractNumId w:val="8"/>
   </w:num>
   <w:num w:numId="4" w16cid:durableId="915166309">
-    <w:abstractNumId w:val="14"/>
+    <w:abstractNumId w:val="16"/>
   </w:num>
   <w:num w:numId="5" w16cid:durableId="1356692958">
     <w:abstractNumId w:val="1"/>
   </w:num>
   <w:num w:numId="6" w16cid:durableId="810173750">
-    <w:abstractNumId w:val="10"/>
+    <w:abstractNumId w:val="12"/>
   </w:num>
   <w:num w:numId="7" w16cid:durableId="822548575">
-    <w:abstractNumId w:val="10"/>
+    <w:abstractNumId w:val="12"/>
     <w:lvlOverride w:ilvl="0">
       <w:startOverride w:val="1"/>
     </w:lvlOverride>
@@ -4532,13 +5244,13 @@
     </w:lvlOverride>
   </w:num>
   <w:num w:numId="10" w16cid:durableId="621956213">
-    <w:abstractNumId w:val="6"/>
+    <w:abstractNumId w:val="8"/>
     <w:lvlOverride w:ilvl="0">
       <w:startOverride w:val="1"/>
     </w:lvlOverride>
   </w:num>
   <w:num w:numId="11" w16cid:durableId="1233006913">
-    <w:abstractNumId w:val="14"/>
+    <w:abstractNumId w:val="16"/>
     <w:lvlOverride w:ilvl="0">
       <w:startOverride w:val="1"/>
     </w:lvlOverride>
@@ -4547,40 +5259,46 @@
     <w:abstractNumId w:val="2"/>
   </w:num>
   <w:num w:numId="13" w16cid:durableId="1610891640">
-    <w:abstractNumId w:val="7"/>
+    <w:abstractNumId w:val="9"/>
   </w:num>
   <w:num w:numId="14" w16cid:durableId="96219689">
+    <w:abstractNumId w:val="15"/>
+  </w:num>
+  <w:num w:numId="15" w16cid:durableId="1683429996">
     <w:abstractNumId w:val="13"/>
   </w:num>
-  <w:num w:numId="15" w16cid:durableId="1683429996">
-    <w:abstractNumId w:val="11"/>
-  </w:num>
   <w:num w:numId="16" w16cid:durableId="1782609285">
-    <w:abstractNumId w:val="8"/>
+    <w:abstractNumId w:val="10"/>
   </w:num>
   <w:num w:numId="17" w16cid:durableId="1901670957">
     <w:abstractNumId w:val="3"/>
   </w:num>
   <w:num w:numId="18" w16cid:durableId="2049912956">
-    <w:abstractNumId w:val="5"/>
+    <w:abstractNumId w:val="7"/>
   </w:num>
   <w:num w:numId="19" w16cid:durableId="1637838217">
-    <w:abstractNumId w:val="16"/>
+    <w:abstractNumId w:val="18"/>
   </w:num>
   <w:num w:numId="20" w16cid:durableId="2085446653">
-    <w:abstractNumId w:val="12"/>
+    <w:abstractNumId w:val="14"/>
   </w:num>
   <w:num w:numId="21" w16cid:durableId="1040205371">
-    <w:abstractNumId w:val="15"/>
+    <w:abstractNumId w:val="17"/>
   </w:num>
   <w:num w:numId="22" w16cid:durableId="1272083175">
-    <w:abstractNumId w:val="18"/>
+    <w:abstractNumId w:val="20"/>
   </w:num>
   <w:num w:numId="23" w16cid:durableId="1902861630">
-    <w:abstractNumId w:val="17"/>
+    <w:abstractNumId w:val="19"/>
   </w:num>
   <w:num w:numId="24" w16cid:durableId="901675946">
-    <w:abstractNumId w:val="9"/>
+    <w:abstractNumId w:val="11"/>
+  </w:num>
+  <w:num w:numId="25" w16cid:durableId="2130122760">
+    <w:abstractNumId w:val="6"/>
+  </w:num>
+  <w:num w:numId="26" w16cid:durableId="665131059">
+    <w:abstractNumId w:val="5"/>
   </w:num>
 </w:numbering>
 </file>
@@ -4981,7 +5699,6 @@
   <w:style w:type="character" w:default="1" w:styleId="Domylnaczcionkaakapitu">
     <w:name w:val="Default Paragraph Font"/>
     <w:uiPriority w:val="1"/>
-    <w:semiHidden/>
     <w:unhideWhenUsed/>
   </w:style>
   <w:style w:type="table" w:default="1" w:styleId="Standardowy">

</xml_diff>

<commit_message>
next fix in repo
</commit_message>
<xml_diff>
--- a/docs/report.docx
+++ b/docs/report.docx
@@ -4004,7 +4004,36 @@
           <w:sz w:val="32"/>
           <w:lang w:val="en-GB"/>
         </w:rPr>
-        <w:t>Literature</w:t>
+        <w:t>Li</w:t>
+      </w:r>
+      <w:r>
+        <w:rPr>
+          <w:rFonts w:ascii="Arial" w:hAnsi="Arial" w:cs="Arial"/>
+          <w:b/>
+          <w:sz w:val="32"/>
+          <w:lang w:val="en-GB"/>
+        </w:rPr>
+        <w:t xml:space="preserve">nk to </w:t>
+      </w:r>
+      <w:proofErr w:type="spellStart"/>
+      <w:r>
+        <w:rPr>
+          <w:rFonts w:ascii="Arial" w:hAnsi="Arial" w:cs="Arial"/>
+          <w:b/>
+          <w:sz w:val="32"/>
+          <w:lang w:val="en-GB"/>
+        </w:rPr>
+        <w:t>GIthub</w:t>
+      </w:r>
+      <w:proofErr w:type="spellEnd"/>
+      <w:r>
+        <w:rPr>
+          <w:rFonts w:ascii="Arial" w:hAnsi="Arial" w:cs="Arial"/>
+          <w:b/>
+          <w:sz w:val="32"/>
+          <w:lang w:val="en-GB"/>
+        </w:rPr>
+        <w:t xml:space="preserve"> repository</w:t>
       </w:r>
     </w:p>
     <w:p>
@@ -4027,6 +4056,143 @@
           <w:rFonts w:ascii="Arial" w:hAnsi="Arial" w:cs="Arial"/>
           <w:lang w:val="en-GB"/>
         </w:rPr>
+        <w:t xml:space="preserve">Link to </w:t>
+      </w:r>
+      <w:proofErr w:type="spellStart"/>
+      <w:r>
+        <w:rPr>
+          <w:rFonts w:ascii="Arial" w:hAnsi="Arial" w:cs="Arial"/>
+          <w:lang w:val="en-GB"/>
+        </w:rPr>
+        <w:t>Github</w:t>
+      </w:r>
+      <w:proofErr w:type="spellEnd"/>
+      <w:r>
+        <w:rPr>
+          <w:rFonts w:ascii="Arial" w:hAnsi="Arial" w:cs="Arial"/>
+          <w:lang w:val="en-GB"/>
+        </w:rPr>
+        <w:t xml:space="preserve">: </w:t>
+      </w:r>
+      <w:hyperlink r:id="rId17" w:history="1">
+        <w:r>
+          <w:rPr>
+            <w:rStyle w:val="Hipercze"/>
+            <w:rFonts w:ascii="Arial" w:hAnsi="Arial" w:cs="Arial"/>
+            <w:lang w:val="en-GB"/>
+          </w:rPr>
+          <w:t>https://github.com/JakubBron/bsk</w:t>
+        </w:r>
+      </w:hyperlink>
+      <w:r>
+        <w:rPr>
+          <w:rFonts w:ascii="Arial" w:hAnsi="Arial" w:cs="Arial"/>
+          <w:lang w:val="en-GB"/>
+        </w:rPr>
+        <w:t xml:space="preserve"> </w:t>
+      </w:r>
+    </w:p>
+    <w:p>
+      <w:pPr>
+        <w:pStyle w:val="Akapitzlist"/>
+        <w:tabs>
+          <w:tab w:val="left" w:pos="567"/>
+        </w:tabs>
+        <w:suppressAutoHyphens/>
+        <w:autoSpaceDN w:val="0"/>
+        <w:spacing w:before="120" w:after="120" w:line="276" w:lineRule="auto"/>
+        <w:ind w:left="405"/>
+        <w:jc w:val="both"/>
+        <w:textAlignment w:val="baseline"/>
+        <w:rPr>
+          <w:rFonts w:ascii="Arial" w:hAnsi="Arial" w:cs="Arial"/>
+          <w:b/>
+          <w:sz w:val="32"/>
+          <w:lang w:val="en-GB"/>
+        </w:rPr>
+      </w:pPr>
+    </w:p>
+    <w:p>
+      <w:pPr>
+        <w:pStyle w:val="Akapitzlist"/>
+        <w:tabs>
+          <w:tab w:val="left" w:pos="567"/>
+        </w:tabs>
+        <w:suppressAutoHyphens/>
+        <w:autoSpaceDN w:val="0"/>
+        <w:spacing w:before="120" w:after="120" w:line="276" w:lineRule="auto"/>
+        <w:ind w:left="405"/>
+        <w:jc w:val="both"/>
+        <w:textAlignment w:val="baseline"/>
+        <w:rPr>
+          <w:rFonts w:ascii="Arial" w:hAnsi="Arial" w:cs="Arial"/>
+          <w:b/>
+          <w:sz w:val="32"/>
+          <w:lang w:val="en-GB"/>
+        </w:rPr>
+      </w:pPr>
+    </w:p>
+    <w:p>
+      <w:pPr>
+        <w:pStyle w:val="Akapitzlist"/>
+        <w:numPr>
+          <w:ilvl w:val="0"/>
+          <w:numId w:val="14"/>
+        </w:numPr>
+        <w:tabs>
+          <w:tab w:val="left" w:pos="567"/>
+        </w:tabs>
+        <w:suppressAutoHyphens/>
+        <w:autoSpaceDN w:val="0"/>
+        <w:spacing w:before="120" w:after="120" w:line="276" w:lineRule="auto"/>
+        <w:jc w:val="both"/>
+        <w:textAlignment w:val="baseline"/>
+        <w:rPr>
+          <w:rFonts w:ascii="Arial" w:hAnsi="Arial" w:cs="Arial"/>
+          <w:b/>
+          <w:sz w:val="32"/>
+          <w:lang w:val="en-GB"/>
+        </w:rPr>
+      </w:pPr>
+      <w:r>
+        <w:rPr>
+          <w:rFonts w:ascii="Arial" w:hAnsi="Arial" w:cs="Arial"/>
+          <w:b/>
+          <w:sz w:val="32"/>
+          <w:lang w:val="en-GB"/>
+        </w:rPr>
+        <w:t>L</w:t>
+      </w:r>
+      <w:r>
+        <w:rPr>
+          <w:rFonts w:ascii="Arial" w:hAnsi="Arial" w:cs="Arial"/>
+          <w:b/>
+          <w:sz w:val="32"/>
+          <w:lang w:val="en-GB"/>
+        </w:rPr>
+        <w:t>iterature</w:t>
+      </w:r>
+    </w:p>
+    <w:p>
+      <w:pPr>
+        <w:tabs>
+          <w:tab w:val="left" w:pos="567"/>
+        </w:tabs>
+        <w:suppressAutoHyphens/>
+        <w:autoSpaceDN w:val="0"/>
+        <w:spacing w:before="120" w:after="120" w:line="276" w:lineRule="auto"/>
+        <w:jc w:val="both"/>
+        <w:textAlignment w:val="baseline"/>
+        <w:rPr>
+          <w:rFonts w:ascii="Arial" w:hAnsi="Arial" w:cs="Arial"/>
+          <w:lang w:val="en-GB"/>
+        </w:rPr>
+      </w:pPr>
+      <w:r>
+        <w:rPr>
+          <w:rFonts w:ascii="Arial" w:hAnsi="Arial" w:cs="Arial"/>
+          <w:lang w:val="en-GB"/>
+        </w:rPr>
         <w:t>[1]</w:t>
       </w:r>
       <w:r>
@@ -4036,7 +4202,7 @@
         </w:rPr>
         <w:tab/>
       </w:r>
-      <w:hyperlink r:id="rId17" w:history="1">
+      <w:hyperlink r:id="rId18" w:history="1">
         <w:r>
           <w:rPr>
             <w:rStyle w:val="Hipercze"/>
@@ -4113,8 +4279,8 @@
       </w:r>
     </w:p>
     <w:sectPr>
-      <w:headerReference w:type="default" r:id="rId18"/>
-      <w:footerReference w:type="default" r:id="rId19"/>
+      <w:headerReference w:type="default" r:id="rId19"/>
+      <w:footerReference w:type="default" r:id="rId20"/>
       <w:pgSz w:w="11900" w:h="16840"/>
       <w:pgMar w:top="1417" w:right="1417" w:bottom="1417" w:left="1417" w:header="708" w:footer="708" w:gutter="0"/>
       <w:cols w:space="708"/>

</xml_diff>